<commit_message>
Moved section to readme
</commit_message>
<xml_diff>
--- a/Endometriosis Modeling 101.docx
+++ b/Endometriosis Modeling 101.docx
@@ -1,6 +1,6 @@
 
 <file path=word/document.xml><?xml version="1.0" encoding="utf-8"?>
-<w:document xmlns:wpc="http://schemas.microsoft.com/office/word/2010/wordprocessingCanvas" xmlns:cx="http://schemas.microsoft.com/office/drawing/2014/chartex" xmlns:cx1="http://schemas.microsoft.com/office/drawing/2015/9/8/chartex" xmlns:cx2="http://schemas.microsoft.com/office/drawing/2015/10/21/chartex" xmlns:cx3="http://schemas.microsoft.com/office/drawing/2016/5/9/chartex" xmlns:cx4="http://schemas.microsoft.com/office/drawing/2016/5/10/chartex" xmlns:cx5="http://schemas.microsoft.com/office/drawing/2016/5/11/chartex" xmlns:cx6="http://schemas.microsoft.com/office/drawing/2016/5/12/chartex" xmlns:cx7="http://schemas.microsoft.com/office/drawing/2016/5/13/chartex" xmlns:cx8="http://schemas.microsoft.com/office/drawing/2016/5/14/chartex" xmlns:mc="http://schemas.openxmlformats.org/markup-compatibility/2006" xmlns:aink="http://schemas.microsoft.com/office/drawing/2016/ink" xmlns:am3d="http://schemas.microsoft.com/office/drawing/2017/model3d" xmlns:o="urn:schemas-microsoft-com:office:office" xmlns:r="http://schemas.openxmlformats.org/officeDocument/2006/relationships" xmlns:m="http://schemas.openxmlformats.org/officeDocument/2006/math" xmlns:v="urn:schemas-microsoft-com:vml" xmlns:wp14="http://schemas.microsoft.com/office/word/2010/wordprocessingDrawing" xmlns:wp="http://schemas.openxmlformats.org/drawingml/2006/wordprocessingDrawing" xmlns:w10="urn:schemas-microsoft-com:office:word" xmlns:w="http://schemas.openxmlformats.org/wordprocessingml/2006/main" xmlns:w14="http://schemas.microsoft.com/office/word/2010/wordml" xmlns:w15="http://schemas.microsoft.com/office/word/2012/wordml" xmlns:w16cex="http://schemas.microsoft.com/office/word/2018/wordml/cex" xmlns:w16cid="http://schemas.microsoft.com/office/word/2016/wordml/cid" xmlns:w16="http://schemas.microsoft.com/office/word/2018/wordml" xmlns:w16se="http://schemas.microsoft.com/office/word/2015/wordml/symex" xmlns:wpg="http://schemas.microsoft.com/office/word/2010/wordprocessingGroup" xmlns:wpi="http://schemas.microsoft.com/office/word/2010/wordprocessingInk" xmlns:wne="http://schemas.microsoft.com/office/word/2006/wordml" xmlns:wps="http://schemas.microsoft.com/office/word/2010/wordprocessingShape" mc:Ignorable="w14 w15 w16se w16cid w16 w16cex wp14">
+<w:document xmlns:wpc="http://schemas.microsoft.com/office/word/2010/wordprocessingCanvas" xmlns:cx="http://schemas.microsoft.com/office/drawing/2014/chartex" xmlns:cx1="http://schemas.microsoft.com/office/drawing/2015/9/8/chartex" xmlns:cx2="http://schemas.microsoft.com/office/drawing/2015/10/21/chartex" xmlns:cx3="http://schemas.microsoft.com/office/drawing/2016/5/9/chartex" xmlns:cx4="http://schemas.microsoft.com/office/drawing/2016/5/10/chartex" xmlns:cx5="http://schemas.microsoft.com/office/drawing/2016/5/11/chartex" xmlns:cx6="http://schemas.microsoft.com/office/drawing/2016/5/12/chartex" xmlns:cx7="http://schemas.microsoft.com/office/drawing/2016/5/13/chartex" xmlns:cx8="http://schemas.microsoft.com/office/drawing/2016/5/14/chartex" xmlns:mc="http://schemas.openxmlformats.org/markup-compatibility/2006" xmlns:aink="http://schemas.microsoft.com/office/drawing/2016/ink" xmlns:am3d="http://schemas.microsoft.com/office/drawing/2017/model3d" xmlns:o="urn:schemas-microsoft-com:office:office" xmlns:r="http://schemas.openxmlformats.org/officeDocument/2006/relationships" xmlns:m="http://schemas.openxmlformats.org/officeDocument/2006/math" xmlns:v="urn:schemas-microsoft-com:vml" xmlns:wp14="http://schemas.microsoft.com/office/word/2010/wordprocessingDrawing" xmlns:wp="http://schemas.openxmlformats.org/drawingml/2006/wordprocessingDrawing" xmlns:w10="urn:schemas-microsoft-com:office:word" xmlns:w="http://schemas.openxmlformats.org/wordprocessingml/2006/main" xmlns:w14="http://schemas.microsoft.com/office/word/2010/wordml" xmlns:w15="http://schemas.microsoft.com/office/word/2012/wordml" xmlns:w16cex="http://schemas.microsoft.com/office/word/2018/wordml/cex" xmlns:w16cid="http://schemas.microsoft.com/office/word/2016/wordml/cid" xmlns:w16="http://schemas.microsoft.com/office/word/2018/wordml" xmlns:w16sdtdh="http://schemas.microsoft.com/office/word/2020/wordml/sdtdatahash" xmlns:w16se="http://schemas.microsoft.com/office/word/2015/wordml/symex" xmlns:wpg="http://schemas.microsoft.com/office/word/2010/wordprocessingGroup" xmlns:wpi="http://schemas.microsoft.com/office/word/2010/wordprocessingInk" xmlns:wne="http://schemas.microsoft.com/office/word/2006/wordml" xmlns:wps="http://schemas.microsoft.com/office/word/2010/wordprocessingShape" mc:Ignorable="w14 w15 w16se w16cid w16 w16cex w16sdtdh wp14">
   <w:body>
     <w:p>
       <w:pPr>
@@ -269,19 +269,17 @@
           <w:szCs w:val="28"/>
           <w:u w:val="single"/>
         </w:rPr>
-        <w:t xml:space="preserve">What am I looking at in </w:t>
-      </w:r>
-      <w:proofErr w:type="spellStart"/>
-      <w:r>
-        <w:rPr>
-          <w:rFonts w:ascii="Times New Roman" w:hAnsi="Times New Roman" w:cs="Times New Roman"/>
-          <w:sz w:val="28"/>
-          <w:szCs w:val="28"/>
-          <w:u w:val="single"/>
-        </w:rPr>
-        <w:t>Github</w:t>
-      </w:r>
-      <w:proofErr w:type="spellEnd"/>
+        <w:t xml:space="preserve">What am I looking at in Finished </w:t>
+      </w:r>
+      <w:r>
+        <w:rPr>
+          <w:rFonts w:ascii="Times New Roman" w:hAnsi="Times New Roman" w:cs="Times New Roman"/>
+          <w:sz w:val="28"/>
+          <w:szCs w:val="28"/>
+          <w:u w:val="single"/>
+        </w:rPr>
+        <w:t>examples</w:t>
+      </w:r>
       <w:r>
         <w:rPr>
           <w:rFonts w:ascii="Times New Roman" w:hAnsi="Times New Roman" w:cs="Times New Roman"/>
@@ -308,7 +306,15 @@
           <w:szCs w:val="24"/>
         </w:rPr>
         <w:tab/>
-        <w:t xml:space="preserve">The </w:t>
+        <w:t>Finished examples has 10 images without annotations added, and 10 with the annotations added.</w:t>
+      </w:r>
+      <w:r>
+        <w:rPr>
+          <w:rFonts w:ascii="Times New Roman" w:hAnsi="Times New Roman" w:cs="Times New Roman"/>
+          <w:sz w:val="24"/>
+          <w:szCs w:val="24"/>
+        </w:rPr>
+        <w:t xml:space="preserve"> Those that start with “alpha” have annotations. The green rectangle indicates where my model guessed the endometriosis to be, and the percentage is how confident the model is of its answer. The light spots on the “alpha” images are where doctors say the endometriosis is located. To find out more about why this model is missing a few spots, feel free to read the Conclusions and Recommendations section of the technical paper in my </w:t>
       </w:r>
       <w:proofErr w:type="spellStart"/>
       <w:r>
@@ -317,7 +323,7 @@
           <w:sz w:val="24"/>
           <w:szCs w:val="24"/>
         </w:rPr>
-        <w:t>EndoObjDetect</w:t>
+        <w:t>Github</w:t>
       </w:r>
       <w:proofErr w:type="spellEnd"/>
       <w:r>
@@ -326,69 +332,7 @@
           <w:sz w:val="24"/>
           <w:szCs w:val="24"/>
         </w:rPr>
-        <w:t xml:space="preserve"> repository contains The Endo Project. The Endo and </w:t>
-      </w:r>
-      <w:proofErr w:type="spellStart"/>
-      <w:r>
-        <w:rPr>
-          <w:rFonts w:ascii="Times New Roman" w:hAnsi="Times New Roman" w:cs="Times New Roman"/>
-          <w:sz w:val="24"/>
-          <w:szCs w:val="24"/>
-        </w:rPr>
-        <w:t>my_tfod</w:t>
-      </w:r>
-      <w:proofErr w:type="spellEnd"/>
-      <w:r>
-        <w:rPr>
-          <w:rFonts w:ascii="Times New Roman" w:hAnsi="Times New Roman" w:cs="Times New Roman"/>
-          <w:sz w:val="24"/>
-          <w:szCs w:val="24"/>
-        </w:rPr>
-        <w:t xml:space="preserve"> folders are folders that can be looked at if you are interested in building your own model. The Google </w:t>
-      </w:r>
-      <w:proofErr w:type="spellStart"/>
-      <w:r>
-        <w:rPr>
-          <w:rFonts w:ascii="Times New Roman" w:hAnsi="Times New Roman" w:cs="Times New Roman"/>
-          <w:sz w:val="24"/>
-          <w:szCs w:val="24"/>
-        </w:rPr>
-        <w:t>Colab</w:t>
-      </w:r>
-      <w:proofErr w:type="spellEnd"/>
-      <w:r>
-        <w:rPr>
-          <w:rFonts w:ascii="Times New Roman" w:hAnsi="Times New Roman" w:cs="Times New Roman"/>
-          <w:sz w:val="24"/>
-          <w:szCs w:val="24"/>
-        </w:rPr>
-        <w:t xml:space="preserve"> folder contains two </w:t>
-      </w:r>
-      <w:proofErr w:type="spellStart"/>
-      <w:r>
-        <w:rPr>
-          <w:rFonts w:ascii="Times New Roman" w:hAnsi="Times New Roman" w:cs="Times New Roman"/>
-          <w:sz w:val="24"/>
-          <w:szCs w:val="24"/>
-        </w:rPr>
-        <w:t>Jupyter</w:t>
-      </w:r>
-      <w:proofErr w:type="spellEnd"/>
-      <w:r>
-        <w:rPr>
-          <w:rFonts w:ascii="Times New Roman" w:hAnsi="Times New Roman" w:cs="Times New Roman"/>
-          <w:sz w:val="24"/>
-          <w:szCs w:val="24"/>
-        </w:rPr>
-        <w:t xml:space="preserve"> Notebooks. One is a copied notebook about how to make an object detection model, and the other is how I made changes to it to suit the model’s needs. The folders Finished examples and Graphs both contain images</w:t>
-      </w:r>
-      <w:r>
-        <w:rPr>
-          <w:rFonts w:ascii="Times New Roman" w:hAnsi="Times New Roman" w:cs="Times New Roman"/>
-          <w:sz w:val="24"/>
-          <w:szCs w:val="24"/>
-        </w:rPr>
-        <w:t xml:space="preserve"> of what the model produces as well as how the model runs.</w:t>
+        <w:t>.</w:t>
       </w:r>
     </w:p>
     <w:p>
@@ -434,90 +378,6 @@
           <w:u w:val="single"/>
         </w:rPr>
         <w:lastRenderedPageBreak/>
-        <w:t xml:space="preserve">What am I looking at in Finished </w:t>
-      </w:r>
-      <w:r>
-        <w:rPr>
-          <w:rFonts w:ascii="Times New Roman" w:hAnsi="Times New Roman" w:cs="Times New Roman"/>
-          <w:sz w:val="28"/>
-          <w:szCs w:val="28"/>
-          <w:u w:val="single"/>
-        </w:rPr>
-        <w:t>examples</w:t>
-      </w:r>
-      <w:r>
-        <w:rPr>
-          <w:rFonts w:ascii="Times New Roman" w:hAnsi="Times New Roman" w:cs="Times New Roman"/>
-          <w:sz w:val="28"/>
-          <w:szCs w:val="28"/>
-          <w:u w:val="single"/>
-        </w:rPr>
-        <w:t>?</w:t>
-      </w:r>
-    </w:p>
-    <w:p>
-      <w:pPr>
-        <w:spacing w:line="480" w:lineRule="auto"/>
-        <w:rPr>
-          <w:rFonts w:ascii="Times New Roman" w:hAnsi="Times New Roman" w:cs="Times New Roman"/>
-          <w:sz w:val="24"/>
-          <w:szCs w:val="24"/>
-        </w:rPr>
-      </w:pPr>
-      <w:r>
-        <w:rPr>
-          <w:rFonts w:ascii="Times New Roman" w:hAnsi="Times New Roman" w:cs="Times New Roman"/>
-          <w:sz w:val="24"/>
-          <w:szCs w:val="24"/>
-        </w:rPr>
-        <w:tab/>
-        <w:t>Finished examples has 10 images without annotations added, and 10 with the annotations added.</w:t>
-      </w:r>
-      <w:r>
-        <w:rPr>
-          <w:rFonts w:ascii="Times New Roman" w:hAnsi="Times New Roman" w:cs="Times New Roman"/>
-          <w:sz w:val="24"/>
-          <w:szCs w:val="24"/>
-        </w:rPr>
-        <w:t xml:space="preserve"> Those that start with “alpha” have annotations. The green rectangle indicates where my model guessed the endometriosis to be, and the percentage is how confident the model is of its answer. The light spots on the “alpha” images are where doctors say the endometriosis is located. To find out more about why this model is missing a few spots, feel free to read the Conclusions and Recommendations section of the technical paper in my </w:t>
-      </w:r>
-      <w:proofErr w:type="spellStart"/>
-      <w:r>
-        <w:rPr>
-          <w:rFonts w:ascii="Times New Roman" w:hAnsi="Times New Roman" w:cs="Times New Roman"/>
-          <w:sz w:val="24"/>
-          <w:szCs w:val="24"/>
-        </w:rPr>
-        <w:t>Github</w:t>
-      </w:r>
-      <w:proofErr w:type="spellEnd"/>
-      <w:r>
-        <w:rPr>
-          <w:rFonts w:ascii="Times New Roman" w:hAnsi="Times New Roman" w:cs="Times New Roman"/>
-          <w:sz w:val="24"/>
-          <w:szCs w:val="24"/>
-        </w:rPr>
-        <w:t>.</w:t>
-      </w:r>
-    </w:p>
-    <w:p>
-      <w:pPr>
-        <w:spacing w:line="480" w:lineRule="auto"/>
-        <w:jc w:val="center"/>
-        <w:rPr>
-          <w:rFonts w:ascii="Times New Roman" w:hAnsi="Times New Roman" w:cs="Times New Roman"/>
-          <w:sz w:val="28"/>
-          <w:szCs w:val="28"/>
-          <w:u w:val="single"/>
-        </w:rPr>
-      </w:pPr>
-      <w:r>
-        <w:rPr>
-          <w:rFonts w:ascii="Times New Roman" w:hAnsi="Times New Roman" w:cs="Times New Roman"/>
-          <w:sz w:val="28"/>
-          <w:szCs w:val="28"/>
-          <w:u w:val="single"/>
-        </w:rPr>
         <w:t>What do the graphs mean?</w:t>
       </w:r>
     </w:p>
@@ -675,7 +535,7 @@
 </file>
 
 <file path=word/styles.xml><?xml version="1.0" encoding="utf-8"?>
-<w:styles xmlns:mc="http://schemas.openxmlformats.org/markup-compatibility/2006" xmlns:r="http://schemas.openxmlformats.org/officeDocument/2006/relationships" xmlns:w="http://schemas.openxmlformats.org/wordprocessingml/2006/main" xmlns:w14="http://schemas.microsoft.com/office/word/2010/wordml" xmlns:w15="http://schemas.microsoft.com/office/word/2012/wordml" xmlns:w16cex="http://schemas.microsoft.com/office/word/2018/wordml/cex" xmlns:w16cid="http://schemas.microsoft.com/office/word/2016/wordml/cid" xmlns:w16="http://schemas.microsoft.com/office/word/2018/wordml" xmlns:w16se="http://schemas.microsoft.com/office/word/2015/wordml/symex" mc:Ignorable="w14 w15 w16se w16cid w16 w16cex">
+<w:styles xmlns:mc="http://schemas.openxmlformats.org/markup-compatibility/2006" xmlns:r="http://schemas.openxmlformats.org/officeDocument/2006/relationships" xmlns:w="http://schemas.openxmlformats.org/wordprocessingml/2006/main" xmlns:w14="http://schemas.microsoft.com/office/word/2010/wordml" xmlns:w15="http://schemas.microsoft.com/office/word/2012/wordml" xmlns:w16cex="http://schemas.microsoft.com/office/word/2018/wordml/cex" xmlns:w16cid="http://schemas.microsoft.com/office/word/2016/wordml/cid" xmlns:w16="http://schemas.microsoft.com/office/word/2018/wordml" xmlns:w16sdtdh="http://schemas.microsoft.com/office/word/2020/wordml/sdtdatahash" xmlns:w16se="http://schemas.microsoft.com/office/word/2015/wordml/symex" mc:Ignorable="w14 w15 w16se w16cid w16 w16cex w16sdtdh">
   <w:docDefaults>
     <w:rPrDefault>
       <w:rPr>
@@ -797,6 +657,7 @@
     <w:lsdException w:name="HTML Sample" w:semiHidden="1" w:unhideWhenUsed="1"/>
     <w:lsdException w:name="HTML Typewriter" w:semiHidden="1" w:unhideWhenUsed="1"/>
     <w:lsdException w:name="HTML Variable" w:semiHidden="1" w:unhideWhenUsed="1"/>
+    <w:lsdException w:name="Normal Table" w:semiHidden="1" w:unhideWhenUsed="1"/>
     <w:lsdException w:name="annotation subject" w:semiHidden="1" w:unhideWhenUsed="1"/>
     <w:lsdException w:name="No List" w:semiHidden="1" w:unhideWhenUsed="1"/>
     <w:lsdException w:name="Outline List 1" w:semiHidden="1" w:unhideWhenUsed="1"/>
@@ -843,8 +704,10 @@
     <w:lsdException w:name="Table Subtle 2" w:semiHidden="1" w:unhideWhenUsed="1"/>
     <w:lsdException w:name="Table Web 1" w:semiHidden="1" w:unhideWhenUsed="1"/>
     <w:lsdException w:name="Table Web 2" w:semiHidden="1" w:unhideWhenUsed="1"/>
+    <w:lsdException w:name="Table Web 3" w:semiHidden="1" w:unhideWhenUsed="1"/>
     <w:lsdException w:name="Balloon Text" w:semiHidden="1" w:unhideWhenUsed="1"/>
     <w:lsdException w:name="Table Grid" w:uiPriority="39"/>
+    <w:lsdException w:name="Table Theme" w:semiHidden="1" w:unhideWhenUsed="1"/>
     <w:lsdException w:name="Placeholder Text" w:semiHidden="1"/>
     <w:lsdException w:name="No Spacing" w:uiPriority="1" w:qFormat="1"/>
     <w:lsdException w:name="Light Shading" w:uiPriority="60"/>

</xml_diff>